<commit_message>
Maj du model de données
</commit_message>
<xml_diff>
--- a/Desktop App/Desktop.docx
+++ b/Desktop App/Desktop.docx
@@ -151,9 +151,6 @@
                 </w:rPr>
                 <w:alias w:val="Sous-titre"/>
                 <w:id w:val="15524255"/>
-                <w:placeholder>
-                  <w:docPart w:val="E02AE4F732B94825B98FB01F9828577B"/>
-                </w:placeholder>
                 <w:dataBinding w:prefixMappings="xmlns:ns0='http://schemas.openxmlformats.org/package/2006/metadata/core-properties' xmlns:ns1='http://purl.org/dc/elements/1.1/'" w:xpath="/ns0:coreProperties[1]/ns1:subject[1]" w:storeItemID="{6C3C8BC8-F283-45AE-878A-BAB7291924A1}"/>
                 <w:text/>
               </w:sdtPr>
@@ -1347,6 +1344,62 @@
       <w:r>
         <w:t xml:space="preserve"> fonctionnant sur système Windows, Linux ou Macintosh.</w:t>
       </w:r>
+    </w:p>
+    <w:p>
+      <w:pPr>
+        <w:pStyle w:val="Titre2"/>
+      </w:pPr>
+      <w:r>
+        <w:t>Fonctions</w:t>
+      </w:r>
+    </w:p>
+    <w:p>
+      <w:pPr>
+        <w:pStyle w:val="Paragraphedeliste"/>
+        <w:numPr>
+          <w:ilvl w:val="0"/>
+          <w:numId w:val="16"/>
+        </w:numPr>
+      </w:pPr>
+      <w:r>
+        <w:t>Représenter visuellement les équipements et objets d’une installation</w:t>
+      </w:r>
+    </w:p>
+    <w:p>
+      <w:pPr>
+        <w:pStyle w:val="Paragraphedeliste"/>
+        <w:numPr>
+          <w:ilvl w:val="0"/>
+          <w:numId w:val="16"/>
+        </w:numPr>
+      </w:pPr>
+      <w:r>
+        <w:t>Exécuter des commandes sur les objets</w:t>
+      </w:r>
+    </w:p>
+    <w:p>
+      <w:pPr>
+        <w:pStyle w:val="Paragraphedeliste"/>
+        <w:numPr>
+          <w:ilvl w:val="0"/>
+          <w:numId w:val="16"/>
+        </w:numPr>
+      </w:pPr>
+      <w:r>
+        <w:t>Modifier les configurations des objets</w:t>
+      </w:r>
+    </w:p>
+    <w:p>
+      <w:pPr>
+        <w:pStyle w:val="Paragraphedeliste"/>
+        <w:numPr>
+          <w:ilvl w:val="0"/>
+          <w:numId w:val="16"/>
+        </w:numPr>
+      </w:pPr>
+      <w:r>
+        <w:t>Visualiser les états des objets</w:t>
+      </w:r>
       <w:bookmarkStart w:id="2" w:name="_GoBack"/>
       <w:bookmarkEnd w:id="2"/>
     </w:p>
@@ -2222,6 +2275,119 @@
     </w:lvl>
   </w:abstractNum>
   <w:abstractNum w:abstractNumId="8">
+    <w:nsid w:val="44C203E2"/>
+    <w:multiLevelType w:val="hybridMultilevel"/>
+    <w:tmpl w:val="4C70F06A"/>
+    <w:lvl w:ilvl="0" w:tplc="040C0001">
+      <w:start w:val="1"/>
+      <w:numFmt w:val="bullet"/>
+      <w:lvlText w:val=""/>
+      <w:lvlJc w:val="left"/>
+      <w:pPr>
+        <w:ind w:left="720" w:hanging="360"/>
+      </w:pPr>
+      <w:rPr>
+        <w:rFonts w:ascii="Symbol" w:hAnsi="Symbol" w:hint="default"/>
+      </w:rPr>
+    </w:lvl>
+    <w:lvl w:ilvl="1" w:tplc="040C0003" w:tentative="1">
+      <w:start w:val="1"/>
+      <w:numFmt w:val="bullet"/>
+      <w:lvlText w:val="o"/>
+      <w:lvlJc w:val="left"/>
+      <w:pPr>
+        <w:ind w:left="1440" w:hanging="360"/>
+      </w:pPr>
+      <w:rPr>
+        <w:rFonts w:ascii="Courier New" w:hAnsi="Courier New" w:cs="Courier New" w:hint="default"/>
+      </w:rPr>
+    </w:lvl>
+    <w:lvl w:ilvl="2" w:tplc="040C0005" w:tentative="1">
+      <w:start w:val="1"/>
+      <w:numFmt w:val="bullet"/>
+      <w:lvlText w:val=""/>
+      <w:lvlJc w:val="left"/>
+      <w:pPr>
+        <w:ind w:left="2160" w:hanging="360"/>
+      </w:pPr>
+      <w:rPr>
+        <w:rFonts w:ascii="Wingdings" w:hAnsi="Wingdings" w:hint="default"/>
+      </w:rPr>
+    </w:lvl>
+    <w:lvl w:ilvl="3" w:tplc="040C0001" w:tentative="1">
+      <w:start w:val="1"/>
+      <w:numFmt w:val="bullet"/>
+      <w:lvlText w:val=""/>
+      <w:lvlJc w:val="left"/>
+      <w:pPr>
+        <w:ind w:left="2880" w:hanging="360"/>
+      </w:pPr>
+      <w:rPr>
+        <w:rFonts w:ascii="Symbol" w:hAnsi="Symbol" w:hint="default"/>
+      </w:rPr>
+    </w:lvl>
+    <w:lvl w:ilvl="4" w:tplc="040C0003" w:tentative="1">
+      <w:start w:val="1"/>
+      <w:numFmt w:val="bullet"/>
+      <w:lvlText w:val="o"/>
+      <w:lvlJc w:val="left"/>
+      <w:pPr>
+        <w:ind w:left="3600" w:hanging="360"/>
+      </w:pPr>
+      <w:rPr>
+        <w:rFonts w:ascii="Courier New" w:hAnsi="Courier New" w:cs="Courier New" w:hint="default"/>
+      </w:rPr>
+    </w:lvl>
+    <w:lvl w:ilvl="5" w:tplc="040C0005" w:tentative="1">
+      <w:start w:val="1"/>
+      <w:numFmt w:val="bullet"/>
+      <w:lvlText w:val=""/>
+      <w:lvlJc w:val="left"/>
+      <w:pPr>
+        <w:ind w:left="4320" w:hanging="360"/>
+      </w:pPr>
+      <w:rPr>
+        <w:rFonts w:ascii="Wingdings" w:hAnsi="Wingdings" w:hint="default"/>
+      </w:rPr>
+    </w:lvl>
+    <w:lvl w:ilvl="6" w:tplc="040C0001" w:tentative="1">
+      <w:start w:val="1"/>
+      <w:numFmt w:val="bullet"/>
+      <w:lvlText w:val=""/>
+      <w:lvlJc w:val="left"/>
+      <w:pPr>
+        <w:ind w:left="5040" w:hanging="360"/>
+      </w:pPr>
+      <w:rPr>
+        <w:rFonts w:ascii="Symbol" w:hAnsi="Symbol" w:hint="default"/>
+      </w:rPr>
+    </w:lvl>
+    <w:lvl w:ilvl="7" w:tplc="040C0003" w:tentative="1">
+      <w:start w:val="1"/>
+      <w:numFmt w:val="bullet"/>
+      <w:lvlText w:val="o"/>
+      <w:lvlJc w:val="left"/>
+      <w:pPr>
+        <w:ind w:left="5760" w:hanging="360"/>
+      </w:pPr>
+      <w:rPr>
+        <w:rFonts w:ascii="Courier New" w:hAnsi="Courier New" w:cs="Courier New" w:hint="default"/>
+      </w:rPr>
+    </w:lvl>
+    <w:lvl w:ilvl="8" w:tplc="040C0005" w:tentative="1">
+      <w:start w:val="1"/>
+      <w:numFmt w:val="bullet"/>
+      <w:lvlText w:val=""/>
+      <w:lvlJc w:val="left"/>
+      <w:pPr>
+        <w:ind w:left="6480" w:hanging="360"/>
+      </w:pPr>
+      <w:rPr>
+        <w:rFonts w:ascii="Wingdings" w:hAnsi="Wingdings" w:hint="default"/>
+      </w:rPr>
+    </w:lvl>
+  </w:abstractNum>
+  <w:abstractNum w:abstractNumId="9">
     <w:nsid w:val="45714F86"/>
     <w:multiLevelType w:val="hybridMultilevel"/>
     <w:tmpl w:val="2856C084"/>
@@ -2334,7 +2500,7 @@
       </w:rPr>
     </w:lvl>
   </w:abstractNum>
-  <w:abstractNum w:abstractNumId="9">
+  <w:abstractNum w:abstractNumId="10">
     <w:nsid w:val="4A2353E6"/>
     <w:multiLevelType w:val="hybridMultilevel"/>
     <w:tmpl w:val="BDFE66A6"/>
@@ -2448,7 +2614,7 @@
       </w:rPr>
     </w:lvl>
   </w:abstractNum>
-  <w:abstractNum w:abstractNumId="10">
+  <w:abstractNum w:abstractNumId="11">
     <w:nsid w:val="5DE739A8"/>
     <w:multiLevelType w:val="hybridMultilevel"/>
     <w:tmpl w:val="40D6A35E"/>
@@ -2561,7 +2727,7 @@
       </w:rPr>
     </w:lvl>
   </w:abstractNum>
-  <w:abstractNum w:abstractNumId="11">
+  <w:abstractNum w:abstractNumId="12">
     <w:nsid w:val="64154D54"/>
     <w:multiLevelType w:val="hybridMultilevel"/>
     <w:tmpl w:val="AD422C56"/>
@@ -2674,7 +2840,7 @@
       </w:rPr>
     </w:lvl>
   </w:abstractNum>
-  <w:abstractNum w:abstractNumId="12">
+  <w:abstractNum w:abstractNumId="13">
     <w:nsid w:val="65F41174"/>
     <w:multiLevelType w:val="hybridMultilevel"/>
     <w:tmpl w:val="C61832C4"/>
@@ -2787,7 +2953,7 @@
       </w:rPr>
     </w:lvl>
   </w:abstractNum>
-  <w:abstractNum w:abstractNumId="13">
+  <w:abstractNum w:abstractNumId="14">
     <w:nsid w:val="69D558C3"/>
     <w:multiLevelType w:val="hybridMultilevel"/>
     <w:tmpl w:val="F8081288"/>
@@ -2900,7 +3066,7 @@
       </w:rPr>
     </w:lvl>
   </w:abstractNum>
-  <w:abstractNum w:abstractNumId="14">
+  <w:abstractNum w:abstractNumId="15">
     <w:nsid w:val="71A7746E"/>
     <w:multiLevelType w:val="hybridMultilevel"/>
     <w:tmpl w:val="CD4C9BD4"/>
@@ -3014,16 +3180,16 @@
     </w:lvl>
   </w:abstractNum>
   <w:num w:numId="1">
+    <w:abstractNumId w:val="14"/>
+  </w:num>
+  <w:num w:numId="2">
+    <w:abstractNumId w:val="11"/>
+  </w:num>
+  <w:num w:numId="3">
     <w:abstractNumId w:val="13"/>
   </w:num>
-  <w:num w:numId="2">
-    <w:abstractNumId w:val="10"/>
-  </w:num>
-  <w:num w:numId="3">
+  <w:num w:numId="4">
     <w:abstractNumId w:val="12"/>
-  </w:num>
-  <w:num w:numId="4">
-    <w:abstractNumId w:val="11"/>
   </w:num>
   <w:num w:numId="5">
     <w:abstractNumId w:val="5"/>
@@ -3035,19 +3201,19 @@
     <w:abstractNumId w:val="0"/>
   </w:num>
   <w:num w:numId="8">
-    <w:abstractNumId w:val="14"/>
+    <w:abstractNumId w:val="15"/>
   </w:num>
   <w:num w:numId="9">
     <w:abstractNumId w:val="2"/>
   </w:num>
   <w:num w:numId="10">
-    <w:abstractNumId w:val="9"/>
+    <w:abstractNumId w:val="10"/>
   </w:num>
   <w:num w:numId="11">
     <w:abstractNumId w:val="6"/>
   </w:num>
   <w:num w:numId="12">
-    <w:abstractNumId w:val="8"/>
+    <w:abstractNumId w:val="9"/>
   </w:num>
   <w:num w:numId="13">
     <w:abstractNumId w:val="4"/>
@@ -3057,6 +3223,9 @@
   </w:num>
   <w:num w:numId="15">
     <w:abstractNumId w:val="3"/>
+  </w:num>
+  <w:num w:numId="16">
+    <w:abstractNumId w:val="8"/>
   </w:num>
 </w:numbering>
 </file>
@@ -3610,7 +3779,6 @@
       <w:spacing w:after="0" w:line="240" w:lineRule="auto"/>
     </w:pPr>
     <w:tblPr>
-      <w:tblInd w:w="0" w:type="dxa"/>
       <w:tblBorders>
         <w:top w:val="single" w:sz="4" w:space="0" w:color="auto"/>
         <w:left w:val="single" w:sz="4" w:space="0" w:color="auto"/>
@@ -3619,12 +3787,6 @@
         <w:insideH w:val="single" w:sz="4" w:space="0" w:color="auto"/>
         <w:insideV w:val="single" w:sz="4" w:space="0" w:color="auto"/>
       </w:tblBorders>
-      <w:tblCellMar>
-        <w:top w:w="0" w:type="dxa"/>
-        <w:left w:w="108" w:type="dxa"/>
-        <w:bottom w:w="0" w:type="dxa"/>
-        <w:right w:w="108" w:type="dxa"/>
-      </w:tblCellMar>
     </w:tblPr>
   </w:style>
 </w:styles>
@@ -4179,7 +4341,6 @@
       <w:spacing w:after="0" w:line="240" w:lineRule="auto"/>
     </w:pPr>
     <w:tblPr>
-      <w:tblInd w:w="0" w:type="dxa"/>
       <w:tblBorders>
         <w:top w:val="single" w:sz="4" w:space="0" w:color="auto"/>
         <w:left w:val="single" w:sz="4" w:space="0" w:color="auto"/>
@@ -4188,12 +4349,6 @@
         <w:insideH w:val="single" w:sz="4" w:space="0" w:color="auto"/>
         <w:insideV w:val="single" w:sz="4" w:space="0" w:color="auto"/>
       </w:tblBorders>
-      <w:tblCellMar>
-        <w:top w:w="0" w:type="dxa"/>
-        <w:left w:w="108" w:type="dxa"/>
-        <w:bottom w:w="0" w:type="dxa"/>
-        <w:right w:w="108" w:type="dxa"/>
-      </w:tblCellMar>
     </w:tblPr>
   </w:style>
 </w:styles>
@@ -4228,37 +4383,6 @@
               <w:caps/>
             </w:rPr>
             <w:t>[Nom de la société]</w:t>
-          </w:r>
-        </w:p>
-      </w:docPartBody>
-    </w:docPart>
-    <w:docPart>
-      <w:docPartPr>
-        <w:name w:val="84FF28CA5D15496DB1B84B9922BBE286"/>
-        <w:category>
-          <w:name w:val="Général"/>
-          <w:gallery w:val="placeholder"/>
-        </w:category>
-        <w:types>
-          <w:type w:val="bbPlcHdr"/>
-        </w:types>
-        <w:behaviors>
-          <w:behavior w:val="content"/>
-        </w:behaviors>
-        <w:guid w:val="{153D354F-F43C-4009-BC99-854F9017D545}"/>
-      </w:docPartPr>
-      <w:docPartBody>
-        <w:p>
-          <w:pPr>
-            <w:pStyle w:val="84FF28CA5D15496DB1B84B9922BBE286"/>
-          </w:pPr>
-          <w:r>
-            <w:rPr>
-              <w:rFonts w:asciiTheme="majorHAnsi" w:eastAsiaTheme="majorEastAsia" w:hAnsiTheme="majorHAnsi" w:cstheme="majorBidi"/>
-              <w:sz w:val="80"/>
-              <w:szCs w:val="80"/>
-            </w:rPr>
-            <w:t>[Titre du document]</w:t>
           </w:r>
         </w:p>
       </w:docPartBody>
@@ -4344,6 +4468,7 @@
     <w:rsid w:val="00366216"/>
     <w:rsid w:val="00846CAD"/>
     <w:rsid w:val="00A4236D"/>
+    <w:rsid w:val="00E76D50"/>
     <w:rsid w:val="00ED103D"/>
     <w:rsid w:val="00F31AF3"/>
     <w:rsid w:val="00FD28EC"/>
@@ -5112,7 +5237,7 @@
 </file>
 
 <file path=customXml/itemProps2.xml><?xml version="1.0" encoding="utf-8"?>
-<ds:datastoreItem xmlns:ds="http://schemas.openxmlformats.org/officeDocument/2006/customXml" ds:itemID="{2E9480BD-CD07-4E0D-A915-7911B9ADBB22}">
+<ds:datastoreItem xmlns:ds="http://schemas.openxmlformats.org/officeDocument/2006/customXml" ds:itemID="{6E06D8B0-36DA-42BB-8FB3-F05492461186}">
   <ds:schemaRefs>
     <ds:schemaRef ds:uri="http://schemas.openxmlformats.org/officeDocument/2006/bibliography"/>
   </ds:schemaRefs>

</xml_diff>